<commit_message>
update case study integration process
</commit_message>
<xml_diff>
--- a/03-case-study/001-delivery-hiring/Delivery Hiring.docx
+++ b/03-case-study/001-delivery-hiring/Delivery Hiring.docx
@@ -1,6 +1,6 @@
 
 <file path=word/document.xml><?xml version="1.0" encoding="utf-8"?>
-<w:document xmlns:wpc="http://schemas.microsoft.com/office/word/2010/wordprocessingCanvas" xmlns:cx="http://schemas.microsoft.com/office/drawing/2014/chartex" xmlns:cx1="http://schemas.microsoft.com/office/drawing/2015/9/8/chartex" xmlns:cx2="http://schemas.microsoft.com/office/drawing/2015/10/21/chartex" xmlns:cx3="http://schemas.microsoft.com/office/drawing/2016/5/9/chartex" xmlns:cx4="http://schemas.microsoft.com/office/drawing/2016/5/10/chartex" xmlns:cx5="http://schemas.microsoft.com/office/drawing/2016/5/11/chartex" xmlns:cx6="http://schemas.microsoft.com/office/drawing/2016/5/12/chartex" xmlns:cx7="http://schemas.microsoft.com/office/drawing/2016/5/13/chartex" xmlns:cx8="http://schemas.microsoft.com/office/drawing/2016/5/14/chartex" xmlns:mc="http://schemas.openxmlformats.org/markup-compatibility/2006" xmlns:aink="http://schemas.microsoft.com/office/drawing/2016/ink" xmlns:am3d="http://schemas.microsoft.com/office/drawing/2017/model3d" xmlns:o="urn:schemas-microsoft-com:office:office" xmlns:oel="http://schemas.microsoft.com/office/2019/extlst" xmlns:r="http://schemas.openxmlformats.org/officeDocument/2006/relationships" xmlns:m="http://schemas.openxmlformats.org/officeDocument/2006/math" xmlns:v="urn:schemas-microsoft-com:vml" xmlns:wp14="http://schemas.microsoft.com/office/word/2010/wordprocessingDrawing" xmlns:wp="http://schemas.openxmlformats.org/drawingml/2006/wordprocessingDrawing" xmlns:w10="urn:schemas-microsoft-com:office:word" xmlns:w="http://schemas.openxmlformats.org/wordprocessingml/2006/main" xmlns:w14="http://schemas.microsoft.com/office/word/2010/wordml" xmlns:w15="http://schemas.microsoft.com/office/word/2012/wordml" xmlns:w16cex="http://schemas.microsoft.com/office/word/2018/wordml/cex" xmlns:w16cid="http://schemas.microsoft.com/office/word/2016/wordml/cid" xmlns:w16="http://schemas.microsoft.com/office/word/2018/wordml" xmlns:w16sdtdh="http://schemas.microsoft.com/office/word/2020/wordml/sdtdatahash" xmlns:w16se="http://schemas.microsoft.com/office/word/2015/wordml/symex" xmlns:wpg="http://schemas.microsoft.com/office/word/2010/wordprocessingGroup" xmlns:wpi="http://schemas.microsoft.com/office/word/2010/wordprocessingInk" xmlns:wne="http://schemas.microsoft.com/office/word/2006/wordml" xmlns:wps="http://schemas.microsoft.com/office/word/2010/wordprocessingShape" mc:Ignorable="w14 w15 w16se w16cid w16 w16cex w16sdtdh wp14">
+<w:document xmlns:wpc="http://schemas.microsoft.com/office/word/2010/wordprocessingCanvas" xmlns:cx="http://schemas.microsoft.com/office/drawing/2014/chartex" xmlns:cx1="http://schemas.microsoft.com/office/drawing/2015/9/8/chartex" xmlns:cx2="http://schemas.microsoft.com/office/drawing/2015/10/21/chartex" xmlns:cx3="http://schemas.microsoft.com/office/drawing/2016/5/9/chartex" xmlns:cx4="http://schemas.microsoft.com/office/drawing/2016/5/10/chartex" xmlns:cx5="http://schemas.microsoft.com/office/drawing/2016/5/11/chartex" xmlns:cx6="http://schemas.microsoft.com/office/drawing/2016/5/12/chartex" xmlns:cx7="http://schemas.microsoft.com/office/drawing/2016/5/13/chartex" xmlns:cx8="http://schemas.microsoft.com/office/drawing/2016/5/14/chartex" xmlns:mc="http://schemas.openxmlformats.org/markup-compatibility/2006" xmlns:aink="http://schemas.microsoft.com/office/drawing/2016/ink" xmlns:am3d="http://schemas.microsoft.com/office/drawing/2017/model3d" xmlns:o="urn:schemas-microsoft-com:office:office" xmlns:oel="http://schemas.microsoft.com/office/2019/extlst" xmlns:r="http://schemas.openxmlformats.org/officeDocument/2006/relationships" xmlns:m="http://schemas.openxmlformats.org/officeDocument/2006/math" xmlns:v="urn:schemas-microsoft-com:vml" xmlns:wp14="http://schemas.microsoft.com/office/word/2010/wordprocessingDrawing" xmlns:wp="http://schemas.openxmlformats.org/drawingml/2006/wordprocessingDrawing" xmlns:w10="urn:schemas-microsoft-com:office:word" xmlns:w="http://schemas.openxmlformats.org/wordprocessingml/2006/main" xmlns:w14="http://schemas.microsoft.com/office/word/2010/wordml" xmlns:w15="http://schemas.microsoft.com/office/word/2012/wordml" xmlns:w16cex="http://schemas.microsoft.com/office/word/2018/wordml/cex" xmlns:w16cid="http://schemas.microsoft.com/office/word/2016/wordml/cid" xmlns:w16="http://schemas.microsoft.com/office/word/2018/wordml" xmlns:w16du="http://schemas.microsoft.com/office/word/2023/wordml/word16du" xmlns:w16sdtdh="http://schemas.microsoft.com/office/word/2020/wordml/sdtdatahash" xmlns:w16se="http://schemas.microsoft.com/office/word/2015/wordml/symex" xmlns:wpg="http://schemas.microsoft.com/office/word/2010/wordprocessingGroup" xmlns:wpi="http://schemas.microsoft.com/office/word/2010/wordprocessingInk" xmlns:wne="http://schemas.microsoft.com/office/word/2006/wordml" xmlns:wps="http://schemas.microsoft.com/office/word/2010/wordprocessingShape" mc:Ignorable="w14 w15 w16se w16cid w16 w16cex w16sdtdh wp14">
   <w:body>
     <w:p>
       <w:pPr>
@@ -14,7 +14,6 @@
           <w:bCs/>
           <w:sz w:val="32"/>
           <w:szCs w:val="32"/>
-          <w:lang w:val="pt-BR"/>
         </w:rPr>
       </w:pPr>
       <w:r>
@@ -24,35 +23,20 @@
           <w:bCs/>
           <w:sz w:val="32"/>
           <w:szCs w:val="32"/>
-          <w:lang w:val="pt-BR"/>
-        </w:rPr>
-        <w:t xml:space="preserve">Delivery </w:t>
-      </w:r>
-      <w:proofErr w:type="spellStart"/>
-      <w:r>
-        <w:rPr>
-          <w:rFonts w:cstheme="minorHAnsi"/>
-          <w:b/>
-          <w:bCs/>
-          <w:sz w:val="32"/>
-          <w:szCs w:val="32"/>
-          <w:lang w:val="pt-BR"/>
-        </w:rPr>
-        <w:t>Hiring</w:t>
-      </w:r>
-      <w:proofErr w:type="spellEnd"/>
-    </w:p>
-    <w:p>
-      <w:pPr>
-        <w:autoSpaceDE w:val="0"/>
-        <w:autoSpaceDN w:val="0"/>
-        <w:adjustRightInd w:val="0"/>
-        <w:spacing w:after="0" w:line="240" w:lineRule="auto"/>
-        <w:rPr>
-          <w:rFonts w:cstheme="minorHAnsi"/>
-          <w:sz w:val="24"/>
-          <w:szCs w:val="24"/>
-          <w:lang w:val="pt-BR"/>
+        </w:rPr>
+        <w:t>Delivery Hiring</w:t>
+      </w:r>
+    </w:p>
+    <w:p>
+      <w:pPr>
+        <w:autoSpaceDE w:val="0"/>
+        <w:autoSpaceDN w:val="0"/>
+        <w:adjustRightInd w:val="0"/>
+        <w:spacing w:after="0" w:line="240" w:lineRule="auto"/>
+        <w:rPr>
+          <w:rFonts w:cstheme="minorHAnsi"/>
+          <w:sz w:val="24"/>
+          <w:szCs w:val="24"/>
         </w:rPr>
       </w:pPr>
     </w:p>
@@ -608,7 +592,41 @@
           <w:sz w:val="24"/>
           <w:szCs w:val="24"/>
         </w:rPr>
-        <w:t>A delivery request to the Fast Delivery company must contain the origin address, where the package/product will be picked up, and a destination address, where the delivery must delivery.</w:t>
+        <w:t xml:space="preserve">A delivery </w:t>
+      </w:r>
+      <w:proofErr w:type="gramStart"/>
+      <w:r>
+        <w:rPr>
+          <w:rFonts w:cstheme="minorHAnsi"/>
+          <w:sz w:val="24"/>
+          <w:szCs w:val="24"/>
+        </w:rPr>
+        <w:t xml:space="preserve">request </w:t>
+      </w:r>
+      <w:r>
+        <w:rPr>
+          <w:rFonts w:cstheme="minorHAnsi"/>
+          <w:sz w:val="24"/>
+          <w:szCs w:val="24"/>
+        </w:rPr>
+        <w:t xml:space="preserve"> </w:t>
+      </w:r>
+      <w:r>
+        <w:rPr>
+          <w:rFonts w:cstheme="minorHAnsi"/>
+          <w:sz w:val="24"/>
+          <w:szCs w:val="24"/>
+        </w:rPr>
+        <w:t>to</w:t>
+      </w:r>
+      <w:proofErr w:type="gramEnd"/>
+      <w:r>
+        <w:rPr>
+          <w:rFonts w:cstheme="minorHAnsi"/>
+          <w:sz w:val="24"/>
+          <w:szCs w:val="24"/>
+        </w:rPr>
+        <w:t xml:space="preserve"> the Fast Delivery company must contain the origin address, where the package/product will be picked up, and a destination address, where the delivery must delivery.</w:t>
       </w:r>
     </w:p>
     <w:p>
@@ -1090,25 +1108,7 @@
           <w:sz w:val="24"/>
           <w:szCs w:val="24"/>
         </w:rPr>
-        <w:t xml:space="preserve"> is to monitor the delivery requests made to the Delivery System application, it is possible to define a smart contract using the </w:t>
-      </w:r>
-      <w:proofErr w:type="spellStart"/>
-      <w:r>
-        <w:rPr>
-          <w:rFonts w:cstheme="minorHAnsi"/>
-          <w:sz w:val="24"/>
-          <w:szCs w:val="24"/>
-        </w:rPr>
-        <w:t>Jabuti</w:t>
-      </w:r>
-      <w:proofErr w:type="spellEnd"/>
-      <w:r>
-        <w:rPr>
-          <w:rFonts w:cstheme="minorHAnsi"/>
-          <w:sz w:val="24"/>
-          <w:szCs w:val="24"/>
-        </w:rPr>
-        <w:t xml:space="preserve"> DSL. Through this smart contract, it is possible to express the terms and conditions defined for the delivery service providers and monitor the communication between the integration process and the Delivery System application through port </w:t>
+        <w:t xml:space="preserve"> is to monitor the delivery requests made to the Delivery System application, it is possible to define a smart contract using the Jabuti DSL. Through this smart contract, it is possible to express the terms and conditions defined for the delivery service providers and monitor the communication between the integration process and the Delivery System application through port </w:t>
       </w:r>
       <w:r>
         <w:rPr>
@@ -2033,6 +2033,7 @@
   <w:style w:type="character" w:default="1" w:styleId="Fontepargpadro">
     <w:name w:val="Default Paragraph Font"/>
     <w:uiPriority w:val="1"/>
+    <w:semiHidden/>
     <w:unhideWhenUsed/>
   </w:style>
   <w:style w:type="table" w:default="1" w:styleId="Tabelanormal">

</xml_diff>